<commit_message>
Removed methods section from docx
</commit_message>
<xml_diff>
--- a/manuscript/submissions/neuron/TranscriptomicSimilarity_neuron_docx.docx
+++ b/manuscript/submissions/neuron/TranscriptomicSimilarity_neuron_docx.docx
@@ -1819,666 +1819,6 @@
       </w:r>
     </w:p>
     <w:bookmarkEnd w:id="33"/>
-    <w:bookmarkStart w:id="48" w:name="materials-methods"/>
-    <w:p>
-      <w:pPr>
-        <w:pStyle w:val="Heading1"/>
-      </w:pPr>
-      <w:r>
-        <w:t xml:space="preserve">Materials and methods</w:t>
-      </w:r>
-    </w:p>
-    <w:bookmarkStart w:id="35" w:name="mouse-gene-expression-data"/>
-    <w:p>
-      <w:pPr>
-        <w:pStyle w:val="Heading2"/>
-      </w:pPr>
-      <w:r>
-        <w:t xml:space="preserve">Mouse gene expression data</w:t>
-      </w:r>
-    </w:p>
-    <w:p>
-      <w:pPr>
-        <w:pStyle w:val="FirstParagraph"/>
-      </w:pPr>
-      <w:r>
-        <w:t xml:space="preserve">We used the adult mouse whole-brain in-situ hybridization data sets from the Allen Mouse Brain Atlas</w:t>
-      </w:r>
-      <w:r>
-        <w:t xml:space="preserve"> </w:t>
-      </w:r>
-      <w:r>
-        <w:t xml:space="preserve">[@lein_genome-wide_2007]</w:t>
-      </w:r>
-      <w:r>
-        <w:t xml:space="preserve">. Specifically, we used 3D expression grid data, i.e. expression data aligned to the Allen Mouse Brain Common Coordinate Framework (CCFv3)</w:t>
-      </w:r>
-      <w:r>
-        <w:t xml:space="preserve">[@wang_allen_2020]</w:t>
-      </w:r>
-      <w:r>
-        <w:t xml:space="preserve"> </w:t>
-      </w:r>
-      <w:r>
-        <w:t xml:space="preserve">and summarized under a grid at a resolution of</w:t>
-      </w:r>
-      <w:r>
-        <w:t xml:space="preserve"> </w:t>
-      </w:r>
-      <m:oMath>
-        <m:r>
-          <m:t>200</m:t>
-        </m:r>
-        <m:r>
-          <m:t>μ</m:t>
-        </m:r>
-        <m:r>
-          <m:t>m</m:t>
-        </m:r>
-      </m:oMath>
-      <w:r>
-        <w:t xml:space="preserve">. We downloaded the gene expression</w:t>
-      </w:r>
-      <w:r>
-        <w:t xml:space="preserve"> </w:t>
-      </w:r>
-      <w:r>
-        <w:t xml:space="preserve">“</w:t>
-      </w:r>
-      <w:r>
-        <w:t xml:space="preserve">energy</w:t>
-      </w:r>
-      <w:r>
-        <w:t xml:space="preserve">”</w:t>
-      </w:r>
-      <w:r>
-        <w:t xml:space="preserve"> </w:t>
-      </w:r>
-      <w:r>
-        <w:t xml:space="preserve">volumes from both the coronal and sagittal in-situ hybridization experiments as a sequence of 32-bit float values using the Allen Institute’s API (</w:t>
-      </w:r>
-      <w:hyperlink r:id="rId34">
-        <w:r>
-          <w:rPr>
-            <w:rStyle w:val="Hyperlink"/>
-          </w:rPr>
-          <w:t xml:space="preserve">http://help.brain-map.org/display/api/Downloading+3-D+Expression+Grid+Data</w:t>
-        </w:r>
-      </w:hyperlink>
-      <w:r>
-        <w:t xml:space="preserve">). These volumes were subsequently reshaped into 3D images in the MINC format. Origin, extents, and spacing were defined such that the image was RAS-oriented, with the origin at the point where the anterior commissure crosses the midline. The MINC images from the coronal and sagittal data sets were then processed separately using the Python programming language. The sagittal data set was first filtered to keep only those genes that were also present in the coronal set. Images were imported using the</w:t>
-      </w:r>
-      <w:r>
-        <w:t xml:space="preserve"> </w:t>
-      </w:r>
-      <w:r>
-        <w:rPr>
-          <w:rStyle w:val="VerbatimChar"/>
-        </w:rPr>
-        <w:t xml:space="preserve">pyminc</w:t>
-      </w:r>
-      <w:r>
-        <w:t xml:space="preserve"> </w:t>
-      </w:r>
-      <w:r>
-        <w:t xml:space="preserve">package, masked and reshaped to form an experiment-by-voxel expression matrix. We pre-processed this data by first applying a</w:t>
-      </w:r>
-      <w:r>
-        <w:t xml:space="preserve"> </w:t>
-      </w:r>
-      <w:r>
-        <w:rPr>
-          <w:rStyle w:val="VerbatimChar"/>
-        </w:rPr>
-        <w:t xml:space="preserve">log2</w:t>
-      </w:r>
-      <w:r>
-        <w:t xml:space="preserve"> </w:t>
-      </w:r>
-      <w:r>
-        <w:t xml:space="preserve">transformation for consistency with the human data set. For those genes associated with more than one in-situ hybridization experiment, we averaged the expression of each voxel across the experiments. We subsequently filtered out genes for which more than 20% of voxels contained missing values. Finally, we applied a K-nearest neighbours algorithm to impute the remaining missing values. The result of this pre-processing pipeline was a gene-by-voxel expression matrix with 3958 genes and 61315 voxels for the coronal data set and a matrix with 3619 genes and 26317 voxels for the sagittal data set.</w:t>
-      </w:r>
-    </w:p>
-    <w:bookmarkEnd w:id="35"/>
-    <w:bookmarkStart w:id="38" w:name="human-gene-expression-data"/>
-    <w:p>
-      <w:pPr>
-        <w:pStyle w:val="Heading2"/>
-      </w:pPr>
-      <w:r>
-        <w:t xml:space="preserve">Human gene expression data</w:t>
-      </w:r>
-    </w:p>
-    <w:p>
-      <w:pPr>
-        <w:pStyle w:val="FirstParagraph"/>
-      </w:pPr>
-      <w:r>
-        <w:t xml:space="preserve">Human gene expression data was obtained from the Allen Human Brain Atlas</w:t>
-      </w:r>
-      <w:r>
-        <w:t xml:space="preserve"> </w:t>
-      </w:r>
-      <w:r>
-        <w:t xml:space="preserve">[@hawrylycz_anatomically_2012]</w:t>
-      </w:r>
-      <w:r>
-        <w:t xml:space="preserve">. The data were downloaded from the Allen Institute’s API (</w:t>
-      </w:r>
-      <w:hyperlink r:id="rId36">
-        <w:r>
-          <w:rPr>
-            <w:rStyle w:val="Hyperlink"/>
-          </w:rPr>
-          <w:t xml:space="preserve">http://api.brain-map.org</w:t>
-        </w:r>
-      </w:hyperlink>
-      <w:r>
-        <w:t xml:space="preserve">) using the</w:t>
-      </w:r>
-      <w:r>
-        <w:t xml:space="preserve"> </w:t>
-      </w:r>
-      <w:r>
-        <w:rPr>
-          <w:rStyle w:val="VerbatimChar"/>
-        </w:rPr>
-        <w:t xml:space="preserve">abagen</w:t>
-      </w:r>
-      <w:r>
-        <w:t xml:space="preserve"> </w:t>
-      </w:r>
-      <w:r>
-        <w:t xml:space="preserve">package in Python (</w:t>
-      </w:r>
-      <w:hyperlink r:id="rId37">
-        <w:r>
-          <w:rPr>
-            <w:rStyle w:val="Hyperlink"/>
-          </w:rPr>
-          <w:t xml:space="preserve">https://abagen.readthedocs.io/en/stable/</w:t>
-        </w:r>
-      </w:hyperlink>
-      <w:r>
-        <w:t xml:space="preserve">)</w:t>
-      </w:r>
-      <w:r>
-        <w:t xml:space="preserve"> </w:t>
-      </w:r>
-      <w:r>
-        <w:t xml:space="preserve">[@markello_standardizing_2021]</w:t>
-      </w:r>
-      <w:r>
-        <w:t xml:space="preserve">. We used the microarray data from the brains of all six donors, each of which contains</w:t>
-      </w:r>
-      <w:r>
-        <w:t xml:space="preserve"> </w:t>
-      </w:r>
-      <w:r>
-        <w:rPr>
-          <w:rStyle w:val="VerbatimChar"/>
-        </w:rPr>
-        <w:t xml:space="preserve">log2</w:t>
-      </w:r>
-      <w:r>
-        <w:t xml:space="preserve"> </w:t>
-      </w:r>
-      <w:r>
-        <w:t xml:space="preserve">expression values for 58692 gene probes across numerous tissue samples. The data were pre-processed using a custom pipeline built following the recommendations from Arnatkeviciūtė et al.</w:t>
-      </w:r>
-      <w:r>
-        <w:t xml:space="preserve"> </w:t>
-      </w:r>
-      <w:r>
-        <w:t xml:space="preserve">[@arnatkeviciute_practical_2019]</w:t>
-      </w:r>
-      <w:r>
-        <w:t xml:space="preserve">. The pipeline was implemented using the R programming language. Specifically, once imported, we passed the data from individual donors through a set of filters. The first filter removed gene probes that were not associated with an existing Entrez gene ID. The second filtering step used the probe intensity filter provided by the AHBA. For each donor, we only retained the probes for which more than 50% of samples passed the intensity filter. After filtering, we aggregated the expression values for probes that corresponded to the same gene. To do so, we computed the average expression per sample for probes corresponding to a given gene. This was done separately for each donor, and the averages were computed in linear space rather than</w:t>
-      </w:r>
-      <w:r>
-        <w:t xml:space="preserve"> </w:t>
-      </w:r>
-      <w:r>
-        <w:rPr>
-          <w:rStyle w:val="VerbatimChar"/>
-        </w:rPr>
-        <w:t xml:space="preserve">log2</w:t>
-      </w:r>
-      <w:r>
-        <w:t xml:space="preserve"> </w:t>
-      </w:r>
-      <w:r>
-        <w:t xml:space="preserve">space. Once the average gene expression values were obtained, we transformed the data back to</w:t>
-      </w:r>
-      <w:r>
-        <w:t xml:space="preserve"> </w:t>
-      </w:r>
-      <w:r>
-        <w:rPr>
-          <w:rStyle w:val="VerbatimChar"/>
-        </w:rPr>
-        <w:t xml:space="preserve">log2</w:t>
-      </w:r>
-      <w:r>
-        <w:t xml:space="preserve"> </w:t>
-      </w:r>
-      <w:r>
-        <w:t xml:space="preserve">space. Finally, we combined the gene-by-sample expression matrices across the different donors. In doing so, we retained only those genes present in the data sets from all six donors. The result was a gene-by-sample expression matrix with 15125 genes and 3702 samples.</w:t>
-      </w:r>
-    </w:p>
-    <w:bookmarkEnd w:id="38"/>
-    <w:bookmarkStart w:id="39" w:name="mouse-atlases"/>
-    <w:p>
-      <w:pPr>
-        <w:pStyle w:val="Heading2"/>
-      </w:pPr>
-      <w:r>
-        <w:t xml:space="preserve">Mouse atlases</w:t>
-      </w:r>
-    </w:p>
-    <w:p>
-      <w:pPr>
-        <w:pStyle w:val="FirstParagraph"/>
-      </w:pPr>
-      <w:r>
-        <w:t xml:space="preserve">We used a version of the DSURQE atlas from the Mouse Imaging Centre</w:t>
-      </w:r>
-      <w:r>
-        <w:t xml:space="preserve"> </w:t>
-      </w:r>
-      <w:r>
-        <w:t xml:space="preserve">[@dorr_high_2008; @richards_segmentation_2011; @ullmann_segmentation_2013; @steadman_genetic_2014; @qiu_mouse_2018]</w:t>
-      </w:r>
-      <w:r>
-        <w:t xml:space="preserve">, modified using the AMBA hierarchical ontology, which was downloaded from the Allen Institute’s API. The labels of the DSURQE atlas correspond to the leaf node regions in the AMBA ontology, which allowed us to use the hierarchical neuroanatomical tree to aggregate and prune the atlas labels to the desired level of granularity. For the purposes of our analyses, we removed white matter and ventricular regions entirely. The remaining grey matter regions were aggregated up the hierarchy so that the majority of resulting labels contained enough voxels to be classified appropriately by the multi-layer perceptron. In doing so, we maintained approximately the same level of tree depth within a broad region (e.g. cerebellar regions were chosen at the same level of granularity). This resulted in a mouse atlas with 67 grey matter regions. We additionally generated an atlas with 11 broader regions for visualization and annotation purposes.</w:t>
-      </w:r>
-    </w:p>
-    <w:bookmarkEnd w:id="39"/>
-    <w:bookmarkStart w:id="40" w:name="human-atlases"/>
-    <w:p>
-      <w:pPr>
-        <w:pStyle w:val="Heading2"/>
-      </w:pPr>
-      <w:r>
-        <w:t xml:space="preserve">Human atlases</w:t>
-      </w:r>
-    </w:p>
-    <w:p>
-      <w:pPr>
-        <w:pStyle w:val="FirstParagraph"/>
-      </w:pPr>
-      <w:r>
-        <w:t xml:space="preserve">We used the hierarchical ontology from the AHBA, which we obtained using the Allen Institute’s API. We aggregated and pruned the neuroanatomical hierarchy to correspond roughly to the level of granularity obtained in our mouse atlas, resulting in 88 human brain regions. We additionally generated a set of 16 broad regions for visualization and annotation. White matter and ventricular regions were omitted entirely.</w:t>
-      </w:r>
-    </w:p>
-    <w:bookmarkEnd w:id="40"/>
-    <w:bookmarkStart w:id="41" w:name="X8d9cdb8766d7d32df38676f1101038eba2253aa"/>
-    <w:p>
-      <w:pPr>
-        <w:pStyle w:val="Heading2"/>
-      </w:pPr>
-      <w:r>
-        <w:t xml:space="preserve">Regional expression and similarity matrices</w:t>
-      </w:r>
-    </w:p>
-    <w:p>
-      <w:pPr>
-        <w:pStyle w:val="FirstParagraph"/>
-      </w:pPr>
-      <w:r>
-        <w:t xml:space="preserve">We created the mouse and human gene-by-region expression matrices from the mouse gene-by-voxel and human gene-by-sample expression matrices. First, we intersected the gene sets in these matrices with a list of 3331 homologous genes obtained from the NCBI HomoloGene database</w:t>
-      </w:r>
-      <w:r>
-        <w:t xml:space="preserve"> </w:t>
-      </w:r>
-      <w:r>
-        <w:t xml:space="preserve">[@ncbi_database_2018]</w:t>
-      </w:r>
-      <w:r>
-        <w:t xml:space="preserve">, resulting in 2624 homologous genes present in both the mouse and human expression matrices. We then annotated each of the human samples with one of the 88 human atlas regions, and each of the mouse voxels with one of the 67 mouse atlas regions, discarding white matter and ventricular entries in the process. These labelled expression matrices were subsequently normalized as follows: For each matrix, we first standardized every gene across all voxels/samples using a z-scoring procedure. We then centered every voxel/sample by subtracting the average expression over all homologous genes. Finally, we generated the gene-by-region expression matrices by averaging the expression of every gene over the voxels/samples corresponding to each atlas region. Using these expression matrices, we generated the mouse-human similarity matrix by computing the Pearson correlation coefficient between all pairs of mouse and human regions.</w:t>
-      </w:r>
-    </w:p>
-    <w:bookmarkEnd w:id="41"/>
-    <w:bookmarkStart w:id="43" w:name="X3555a977d4cdf9f1ff4efff9ecbca194bf7d2d8"/>
-    <w:p>
-      <w:pPr>
-        <w:pStyle w:val="Heading2"/>
-      </w:pPr>
-      <w:r>
-        <w:t xml:space="preserve">Multi-layer perceptron classification and latent space</w:t>
-      </w:r>
-    </w:p>
-    <w:p>
-      <w:pPr>
-        <w:pStyle w:val="FirstParagraph"/>
-      </w:pPr>
-      <w:r>
-        <w:t xml:space="preserve">To improve the resolution of mouse-human neuroanatomical matches, we performed a supervised learning approach, wherein we trained a multi-layer perceptron neural network to classify 67 mouse atlas regions from the expression values of 2624 homologous genes. We chose a model architecture in which each layer of the network was fully connected to previous and subsequent layers. To optimize the hyperparameters, we implemented an ad hoc cross-validation procedure that took into account the fact that the majority of genes in the coronal AMBA data set are sampled only once over the entire mouse brain. The procedure involved a combination of the coronal data set and the sagittal in-situ hybridization data sets. For the sagittal data set, we used the expression matrix described above. However, we used a modified version of the coronal expression matrix. This matrix was generated using the pipeline described above with the following modifications: 1. We applied a</w:t>
-      </w:r>
-      <w:r>
-        <w:t xml:space="preserve"> </w:t>
-      </w:r>
-      <w:r>
-        <w:rPr>
-          <w:iCs/>
-          <w:i/>
-        </w:rPr>
-        <w:t xml:space="preserve">unilateral</w:t>
-      </w:r>
-      <w:r>
-        <w:t xml:space="preserve"> </w:t>
-      </w:r>
-      <w:r>
-        <w:t xml:space="preserve">brain mask to the coronal images since the sagittal data is unilateral by construction, and 2. we did not aggregate the expression of multiple in-situ hybridization experiments for those genes in the coronal set pertaining to more than one experiment. We then filtered these experiment-by-voxel expression matrices according to the list of mouse-human homologous genes, as well as the human sample expression matrix. We also annotated the voxels in each of the expression matrices with one of the 67 regions in the mouse atlas. Our validation procedure then involved iterative construction of training and validation sets by sampling gene experiments from either the coronal or sagittal matrices: For every gene in the homologous set, we first determined whether that gene was associated with more than one experiment in the coronal matrix. If this was the case, we randomly sampled one of those experiments for the training set and one of the remaining experiments for the validation set. If the gene was associated with only one experiment in the coronal set, we randomly sampled either the coronal or sagittal experiment for the training set and the other for the validation set. Once the training and validation sets were generated, they were normalized using the procedure described above. We then trained the neural network using the training set and evaluated its performance on the validation set. Given that the construction of the training and validation sets involved some stochasticity, we repeated this construction, training, and validation procedure 10 times for every combination of hyperparameters.</w:t>
-      </w:r>
-    </w:p>
-    <w:p>
-      <w:pPr>
-        <w:pStyle w:val="BodyText"/>
-      </w:pPr>
-      <w:r>
-        <w:t xml:space="preserve">The hyperparameters that we optimized using this method were the number of hidden layers in the network, the number of hidden units (i.e. neurons) per hidden layer, the dropout rate, and the amount weight decay. The values we optimized over were as follows. We varied the number of hidden layers between 3 and 5. We varied the number of hidden units between 100 and 1000 in increments of 100. For the dropout rate, we examined values of 0, 0.25 and 0.50. For the amount of weight decay, we examined values of</w:t>
-      </w:r>
-      <w:r>
-        <w:t xml:space="preserve"> </w:t>
-      </w:r>
-      <m:oMath>
-        <m:sSup>
-          <m:e>
-            <m:r>
-              <m:t>10</m:t>
-            </m:r>
-          </m:e>
-          <m:sup>
-            <m:r>
-              <m:rPr>
-                <m:sty m:val="p"/>
-              </m:rPr>
-              <m:t>−</m:t>
-            </m:r>
-            <m:r>
-              <m:t>6</m:t>
-            </m:r>
-          </m:sup>
-        </m:sSup>
-      </m:oMath>
-      <w:r>
-        <w:t xml:space="preserve"> </w:t>
-      </w:r>
-      <w:r>
-        <w:t xml:space="preserve">and</w:t>
-      </w:r>
-      <w:r>
-        <w:t xml:space="preserve"> </w:t>
-      </w:r>
-      <m:oMath>
-        <m:sSup>
-          <m:e>
-            <m:r>
-              <m:t>10</m:t>
-            </m:r>
-          </m:e>
-          <m:sup>
-            <m:r>
-              <m:rPr>
-                <m:sty m:val="p"/>
-              </m:rPr>
-              <m:t>−</m:t>
-            </m:r>
-            <m:r>
-              <m:t>5</m:t>
-            </m:r>
-          </m:sup>
-        </m:sSup>
-      </m:oMath>
-      <w:r>
-        <w:t xml:space="preserve">. We found that the best-performing model had 3 hidden layers, 200 neurons per layer, a dropout rate of 0, and a weight decay value of</w:t>
-      </w:r>
-      <w:r>
-        <w:t xml:space="preserve"> </w:t>
-      </w:r>
-      <m:oMath>
-        <m:sSup>
-          <m:e>
-            <m:r>
-              <m:t>10</m:t>
-            </m:r>
-          </m:e>
-          <m:sup>
-            <m:r>
-              <m:rPr>
-                <m:sty m:val="p"/>
-              </m:rPr>
-              <m:t>−</m:t>
-            </m:r>
-            <m:r>
-              <m:t>6</m:t>
-            </m:r>
-          </m:sup>
-        </m:sSup>
-      </m:oMath>
-      <w:r>
-        <w:t xml:space="preserve">. This model returned an average classification accuracy of 0.926 on the training sets and of 0.526 on the validation sets. Following validation, we used the optimal hyperparameters to train the network on the full bilateral coronal voxel-wise expression matrix.</w:t>
-      </w:r>
-    </w:p>
-    <w:p>
-      <w:pPr>
-        <w:pStyle w:val="BodyText"/>
-      </w:pPr>
-      <w:r>
-        <w:t xml:space="preserve">These models were implemented in Python using PyTorch via the</w:t>
-      </w:r>
-      <w:r>
-        <w:t xml:space="preserve"> </w:t>
-      </w:r>
-      <w:r>
-        <w:rPr>
-          <w:rStyle w:val="VerbatimChar"/>
-        </w:rPr>
-        <w:t xml:space="preserve">skorch</w:t>
-      </w:r>
-      <w:r>
-        <w:t xml:space="preserve"> </w:t>
-      </w:r>
-      <w:r>
-        <w:t xml:space="preserve">library (</w:t>
-      </w:r>
-      <w:hyperlink r:id="rId42">
-        <w:r>
-          <w:rPr>
-            <w:rStyle w:val="Hyperlink"/>
-          </w:rPr>
-          <w:t xml:space="preserve">https://skorch.readthedocs.io/en/stable/</w:t>
-        </w:r>
-      </w:hyperlink>
-      <w:r>
-        <w:t xml:space="preserve">). For both validation and training, the models were trained over 200 epochs using a maximum learning rate of</w:t>
-      </w:r>
-      <w:r>
-        <w:t xml:space="preserve"> </w:t>
-      </w:r>
-      <m:oMath>
-        <m:sSup>
-          <m:e>
-            <m:r>
-              <m:t>10</m:t>
-            </m:r>
-          </m:e>
-          <m:sup>
-            <m:r>
-              <m:rPr>
-                <m:sty m:val="p"/>
-              </m:rPr>
-              <m:t>−</m:t>
-            </m:r>
-            <m:r>
-              <m:t>5</m:t>
-            </m:r>
-          </m:sup>
-        </m:sSup>
-      </m:oMath>
-      <w:r>
-        <w:t xml:space="preserve">. We used the</w:t>
-      </w:r>
-      <w:r>
-        <w:t xml:space="preserve"> </w:t>
-      </w:r>
-      <w:r>
-        <w:rPr>
-          <w:rStyle w:val="VerbatimChar"/>
-        </w:rPr>
-        <w:t xml:space="preserve">AdamW</w:t>
-      </w:r>
-      <w:r>
-        <w:t xml:space="preserve"> </w:t>
-      </w:r>
-      <w:r>
-        <w:t xml:space="preserve">optimization algorithm</w:t>
-      </w:r>
-      <w:r>
-        <w:t xml:space="preserve"> </w:t>
-      </w:r>
-      <w:r>
-        <w:t xml:space="preserve">[@loshchilov_decoupled_2019]</w:t>
-      </w:r>
-      <w:r>
-        <w:t xml:space="preserve"> </w:t>
-      </w:r>
-      <w:r>
-        <w:t xml:space="preserve">and</w:t>
-      </w:r>
-      <w:r>
-        <w:t xml:space="preserve"> </w:t>
-      </w:r>
-      <w:r>
-        <w:rPr>
-          <w:rStyle w:val="VerbatimChar"/>
-        </w:rPr>
-        <w:t xml:space="preserve">OneCycleLR</w:t>
-      </w:r>
-      <w:r>
-        <w:t xml:space="preserve"> </w:t>
-      </w:r>
-      <w:r>
-        <w:t xml:space="preserve">learning rate scheduler policy. The activation function used in the forward pass was the rectified linear unit (ReLU) and the loss function was the negative log-likelihood loss, which is the default for the</w:t>
-      </w:r>
-      <w:r>
-        <w:t xml:space="preserve"> </w:t>
-      </w:r>
-      <w:r>
-        <w:rPr>
-          <w:rStyle w:val="VerbatimChar"/>
-        </w:rPr>
-        <w:t xml:space="preserve">NeuralNetClassifier</w:t>
-      </w:r>
-      <w:r>
-        <w:t xml:space="preserve"> </w:t>
-      </w:r>
-      <w:r>
-        <w:t xml:space="preserve">class in</w:t>
-      </w:r>
-      <w:r>
-        <w:t xml:space="preserve"> </w:t>
-      </w:r>
-      <w:r>
-        <w:rPr>
-          <w:rStyle w:val="VerbatimChar"/>
-        </w:rPr>
-        <w:t xml:space="preserve">skorch</w:t>
-      </w:r>
-      <w:r>
-        <w:t xml:space="preserve">.</w:t>
-      </w:r>
-    </w:p>
-    <w:p>
-      <w:pPr>
-        <w:pStyle w:val="BodyText"/>
-      </w:pPr>
-      <w:r>
-        <w:t xml:space="preserve">We used the trained perceptron to generate the latent gene expression space. To extract the appropriate transformation, we removed the predictive output layer and soft-max transformation from the network architecture. The resulting architecture returns the 200 hidden units in the third hidden layer as the output of the network. To create the latent space data representations, we applied this network to the mouse and human gene-by-region expression matrices, transposed so that the genes were the input variables. The resulting matrices have 200 columns corresponding to the hidden units and 67 (88) rows corresponding to the mouse (human) regions. They describe each brain region’s weight over the hidden units. To create the similarity matrix, we calculated the Pearson correlation coefficient between all pairs of mouse and human regions.</w:t>
-      </w:r>
-    </w:p>
-    <w:p>
-      <w:pPr>
-        <w:pStyle w:val="BodyText"/>
-      </w:pPr>
-      <w:r>
-        <w:t xml:space="preserve">Given the stochasticity inherent in training the network (e.g. random weight initialization and stochastic optimization), we repeated the training and transformation process 500 times using the same network architecture and input data.</w:t>
-      </w:r>
-    </w:p>
-    <w:bookmarkEnd w:id="43"/>
-    <w:bookmarkStart w:id="47" w:name="data-and-code-availability"/>
-    <w:p>
-      <w:pPr>
-        <w:pStyle w:val="Heading2"/>
-      </w:pPr>
-      <w:r>
-        <w:t xml:space="preserve">Data and code availability</w:t>
-      </w:r>
-    </w:p>
-    <w:p>
-      <w:pPr>
-        <w:pStyle w:val="FirstParagraph"/>
-      </w:pPr>
-      <w:r>
-        <w:t xml:space="preserve">This manuscript, including all figures, was generated programmatically using R Markdown (</w:t>
-      </w:r>
-      <w:hyperlink r:id="rId44">
-        <w:r>
-          <w:rPr>
-            <w:rStyle w:val="Hyperlink"/>
-          </w:rPr>
-          <w:t xml:space="preserve">https://rmarkdown.rstudio.com</w:t>
-        </w:r>
-      </w:hyperlink>
-      <w:r>
-        <w:t xml:space="preserve">) and</w:t>
-      </w:r>
-      <w:r>
-        <w:t xml:space="preserve"> </w:t>
-      </w:r>
-      <w:r>
-        <w:t xml:space="preserve">(</w:t>
-      </w:r>
-      <w:hyperlink r:id="rId45">
-        <w:r>
-          <w:rPr>
-            <w:rStyle w:val="Hyperlink"/>
-          </w:rPr>
-          <w:t xml:space="preserve">https://www.latex-project.org</w:t>
-        </w:r>
-      </w:hyperlink>
-      <w:r>
-        <w:t xml:space="preserve">). The Allen Mouse Brain Atlas and Allen Human Brain Atlas data sets are openly accessible and can be downloaded from the Allen Institute’s API (</w:t>
-      </w:r>
-      <w:hyperlink r:id="rId36">
-        <w:r>
-          <w:rPr>
-            <w:rStyle w:val="Hyperlink"/>
-          </w:rPr>
-          <w:t xml:space="preserve">http://api.brain-map.org</w:t>
-        </w:r>
-      </w:hyperlink>
-      <w:r>
-        <w:t xml:space="preserve">). All of the code and additional data needed to generate this analysis, including figures and manuscript, is accessible at</w:t>
-      </w:r>
-      <w:r>
-        <w:t xml:space="preserve"> </w:t>
-      </w:r>
-      <w:hyperlink r:id="rId46">
-        <w:r>
-          <w:rPr>
-            <w:rStyle w:val="Hyperlink"/>
-          </w:rPr>
-          <w:t xml:space="preserve">https://github.com/abeaucha/MouseHumanTranscriptomicSimilarity/</w:t>
-        </w:r>
-      </w:hyperlink>
-      <w:r>
-        <w:t xml:space="preserve">.</w:t>
-      </w:r>
-    </w:p>
-    <w:bookmarkEnd w:id="47"/>
-    <w:bookmarkEnd w:id="48"/>
     <w:sectPr/>
   </w:body>
 </w:document>

</xml_diff>

<commit_message>
Began cutting down the manuscript
</commit_message>
<xml_diff>
--- a/manuscript/submissions/neuron/TranscriptomicSimilarity_neuron_docx.docx
+++ b/manuscript/submissions/neuron/TranscriptomicSimilarity_neuron_docx.docx
@@ -16,7 +16,7 @@
         <w:pStyle w:val="FirstParagraph"/>
       </w:pPr>
       <w:r>
-        <w:t xml:space="preserve">The ever-increasing use of mouse models in preclinical neuroscience research calls for an improvement in the methods used to translate findings between mouse and human brains. Using openly accessible brain-wide transcriptomic data sets, we evaluated the similarity of mouse and human brain regions on the basis of homologous gene expression. Our results suggest that mouse-human homologous genes capture broad patterns of neuroanatomical organization, but that the resolution of cross-species correspondences can be improved using a novel supervised machine learning approach. Using this method, we demonstrate that sensorimotor subdivisions of the neocortex exhibit greater similarity between species, compared with supramodal subdivisions, and that mouse isocortical regions separate into sensorimotor and supramodal clusters based on their similarity to human cortical regions. We also find that mouse and human striatal regions are strongly conserved, with the mouse caudoputamen exhibiting an equal degree of similarity to both the human caudate and putamen.</w:t>
+        <w:t xml:space="preserve">The increasing use of mouse models in neuroscience research calls for an improvement in the methods used to translate findings between mouse and human brains. Using openly accessible transcriptomic data sets, we evaluated the similarity of mouse and human brains on the basis of homologous gene expression. We find that mouse-human homologous genes capture broad patterns of neuroanatomical organization, but that the resolution of these correspondences can be improved using a novel machine learning approach. Using this method, we demonstrate that sensorimotor subdivisions of the neocortex exhibit greater similarity between species, compared with supramodal subdivisions, and that mouse isocortical regions separate into sensorimotor and supramodal clusters based on their similarity to human cortical regions. We also find that the mouse and human striatum are strongly conserved, with the mouse caudoputamen exhibiting an equal degree of similarity to both the human caudate and putamen.</w:t>
       </w:r>
     </w:p>
     <w:bookmarkEnd w:id="20"/>
@@ -34,7 +34,7 @@
         <w:pStyle w:val="FirstParagraph"/>
       </w:pPr>
       <w:r>
-        <w:t xml:space="preserve">Animal models play an indispensable role in neuroscience research, not only for understanding disease and developing treatments, but also for obtaining data that cannot be obtained in the human. While numerous species have been used to model the human brain, the mouse has emerged as the most prominent of these, due to its rapid life cycle, straightforward husbandry, and amenability to genetic engineering</w:t>
+        <w:t xml:space="preserve">Animal models play an indispensable role in neuroscience research, not only for understanding disease and developing treatments, but also for obtaining data that cannot be obtained in the human. While numerous species have been used to model the human brain, the mouse has emerged as the most prominent of these</w:t>
       </w:r>
       <w:r>
         <w:t xml:space="preserve"> </w:t>
@@ -43,7 +43,7 @@
         <w:t xml:space="preserve">[@hedrich_chapter_2004; @houdebine_louis-marie_chapter_2004; @dietrich_publication_2014; @ellenbroek_rodent_2016]</w:t>
       </w:r>
       <w:r>
-        <w:t xml:space="preserve">. Mouse models have proven to be extremely useful for understanding diverse features of the brain, from its molecular neurobiological properties to its large-scale network properties</w:t>
+        <w:t xml:space="preserve">. Mouse models have proven useful for understanding diverse features of the brain, from its molecular properties to its large-scale network properties</w:t>
       </w:r>
       <w:r>
         <w:t xml:space="preserve"> </w:t>
@@ -52,7 +52,7 @@
         <w:t xml:space="preserve">[@oh_mesoscale_2014; @hodge_conserved_2019; @yao_taxonomy_2021]</w:t>
       </w:r>
       <w:r>
-        <w:t xml:space="preserve">. However, translating findings from the mouse to the human has not been straightforward. This is especially evident in the context of neuropsychopharmacology, where promising neuropsychiatric drugs have one of the highest failures rates in Phase III clinical trials</w:t>
+        <w:t xml:space="preserve">. However, translating findings from the mouse to the human has not been straightforward. This is especially evident in the context of neuropsychopharmacology, where neuropsychiatric drugs have one of the highest failures rates in Phase III clinical trials</w:t>
       </w:r>
       <w:r>
         <w:t xml:space="preserve"> </w:t>

</xml_diff>